<commit_message>
Changed name of the Project
</commit_message>
<xml_diff>
--- a/Lastenheft.docx
+++ b/Lastenheft.docx
@@ -95,12 +95,6 @@
         <w:gridCol w:w="6631"/>
       </w:tblGrid>
       <w:tr>
-        <w:tblPrEx>
-          <w:tblCellMar>
-            <w:top w:w="0" w:type="dxa"/>
-            <w:bottom w:w="0" w:type="dxa"/>
-          </w:tblCellMar>
-        </w:tblPrEx>
         <w:tc>
           <w:tcPr>
             <w:tcW w:w="9643" w:type="dxa"/>
@@ -138,12 +132,6 @@
         </w:tc>
       </w:tr>
       <w:tr>
-        <w:tblPrEx>
-          <w:tblCellMar>
-            <w:top w:w="0" w:type="dxa"/>
-            <w:bottom w:w="0" w:type="dxa"/>
-          </w:tblCellMar>
-        </w:tblPrEx>
         <w:tc>
           <w:tcPr>
             <w:tcW w:w="3012" w:type="dxa"/>
@@ -200,23 +188,21 @@
                 <w:lang w:val="de-DE"/>
               </w:rPr>
             </w:pPr>
+            <w:bookmarkStart w:id="0" w:name="_GoBack"/>
+            <w:proofErr w:type="spellStart"/>
             <w:r>
               <w:rPr>
                 <w:rFonts w:ascii="Arial" w:hAnsi="Arial" w:cs="Arial"/>
                 <w:lang w:val="de-DE"/>
               </w:rPr>
-              <w:t>QSync</w:t>
+              <w:t>QuixSync</w:t>
             </w:r>
+            <w:bookmarkEnd w:id="0"/>
+            <w:proofErr w:type="spellEnd"/>
           </w:p>
         </w:tc>
       </w:tr>
       <w:tr>
-        <w:tblPrEx>
-          <w:tblCellMar>
-            <w:top w:w="0" w:type="dxa"/>
-            <w:bottom w:w="0" w:type="dxa"/>
-          </w:tblCellMar>
-        </w:tblPrEx>
         <w:tc>
           <w:tcPr>
             <w:tcW w:w="3012" w:type="dxa"/>
@@ -282,12 +268,6 @@
         </w:tc>
       </w:tr>
       <w:tr>
-        <w:tblPrEx>
-          <w:tblCellMar>
-            <w:top w:w="0" w:type="dxa"/>
-            <w:bottom w:w="0" w:type="dxa"/>
-          </w:tblCellMar>
-        </w:tblPrEx>
         <w:tc>
           <w:tcPr>
             <w:tcW w:w="3012" w:type="dxa"/>
@@ -360,12 +340,6 @@
         </w:tc>
       </w:tr>
       <w:tr>
-        <w:tblPrEx>
-          <w:tblCellMar>
-            <w:top w:w="0" w:type="dxa"/>
-            <w:bottom w:w="0" w:type="dxa"/>
-          </w:tblCellMar>
-        </w:tblPrEx>
         <w:tc>
           <w:tcPr>
             <w:tcW w:w="3012" w:type="dxa"/>
@@ -431,12 +405,6 @@
         </w:tc>
       </w:tr>
       <w:tr>
-        <w:tblPrEx>
-          <w:tblCellMar>
-            <w:top w:w="0" w:type="dxa"/>
-            <w:bottom w:w="0" w:type="dxa"/>
-          </w:tblCellMar>
-        </w:tblPrEx>
         <w:tc>
           <w:tcPr>
             <w:tcW w:w="3012" w:type="dxa"/>
@@ -502,12 +470,6 @@
         </w:tc>
       </w:tr>
       <w:tr>
-        <w:tblPrEx>
-          <w:tblCellMar>
-            <w:top w:w="0" w:type="dxa"/>
-            <w:bottom w:w="0" w:type="dxa"/>
-          </w:tblCellMar>
-        </w:tblPrEx>
         <w:tc>
           <w:tcPr>
             <w:tcW w:w="3012" w:type="dxa"/>
@@ -746,8 +708,6 @@
           <w:lang w:val="de-DE"/>
         </w:rPr>
       </w:pPr>
-      <w:bookmarkStart w:id="0" w:name="_GoBack"/>
-      <w:bookmarkEnd w:id="0"/>
     </w:p>
     <w:p>
       <w:pPr>
@@ -781,12 +741,6 @@
         <w:gridCol w:w="4820"/>
       </w:tblGrid>
       <w:tr>
-        <w:tblPrEx>
-          <w:tblCellMar>
-            <w:top w:w="0" w:type="dxa"/>
-            <w:bottom w:w="0" w:type="dxa"/>
-          </w:tblCellMar>
-        </w:tblPrEx>
         <w:trPr>
           <w:cantSplit/>
         </w:trPr>
@@ -859,12 +813,6 @@
         </w:tc>
       </w:tr>
       <w:tr>
-        <w:tblPrEx>
-          <w:tblCellMar>
-            <w:top w:w="0" w:type="dxa"/>
-            <w:bottom w:w="0" w:type="dxa"/>
-          </w:tblCellMar>
-        </w:tblPrEx>
         <w:trPr>
           <w:cantSplit/>
         </w:trPr>
@@ -927,14 +875,7 @@
                 <w:rFonts w:ascii="Arial" w:hAnsi="Arial" w:cs="Arial"/>
                 <w:lang w:val="de-DE"/>
               </w:rPr>
-              <w:t xml:space="preserve">Staatliche Studienakademie </w:t>
-            </w:r>
-            <w:r>
-              <w:rPr>
-                <w:rFonts w:ascii="Arial" w:hAnsi="Arial" w:cs="Arial"/>
-                <w:lang w:val="de-DE"/>
-              </w:rPr>
-              <w:t>Leipzig</w:t>
+              <w:t>Staatliche Studienakademie Leipzig</w:t>
             </w:r>
           </w:p>
           <w:p>
@@ -1193,12 +1134,6 @@
       <w:gridCol w:w="1126"/>
     </w:tblGrid>
     <w:tr>
-      <w:tblPrEx>
-        <w:tblCellMar>
-          <w:top w:w="0" w:type="dxa"/>
-          <w:bottom w:w="0" w:type="dxa"/>
-        </w:tblCellMar>
-      </w:tblPrEx>
       <w:trPr>
         <w:jc w:val="right"/>
       </w:trPr>
@@ -1221,6 +1156,7 @@
           </w:pPr>
           <w:r>
             <w:rPr>
+              <w:noProof/>
               <w:lang w:val="de-DE"/>
             </w:rPr>
             <w:drawing>
@@ -1425,13 +1361,7 @@
             <w:rPr>
               <w:lang w:val="de-DE"/>
             </w:rPr>
-            <w:t xml:space="preserve">Web: </w:t>
-          </w:r>
-          <w:r>
-            <w:rPr>
-              <w:lang w:val="de-DE"/>
-            </w:rPr>
-            <w:t>http://www.ba-leipzig.de</w:t>
+            <w:t>Web: http://www.ba-leipzig.de</w:t>
           </w:r>
         </w:p>
       </w:tc>
@@ -3908,7 +3838,7 @@
 </file>
 
 <file path=customXml/itemProps1.xml><?xml version="1.0" encoding="utf-8"?>
-<ds:datastoreItem xmlns:ds="http://schemas.openxmlformats.org/officeDocument/2006/customXml" ds:itemID="{C2003398-488F-45C2-B0C0-47D283C35AFB}">
+<ds:datastoreItem xmlns:ds="http://schemas.openxmlformats.org/officeDocument/2006/customXml" ds:itemID="{C4D9DBD2-6E20-4952-A492-3DD60813B7B0}">
   <ds:schemaRefs>
     <ds:schemaRef ds:uri="http://schemas.openxmlformats.org/officeDocument/2006/bibliography"/>
   </ds:schemaRefs>

</xml_diff>